<commit_message>
update file names and remove personal directory in script 3
</commit_message>
<xml_diff>
--- a/Paper/JAMIA_Clinical_Trials_Tumor_Name_Standardization_using Embedding_Analysis.docx
+++ b/Paper/JAMIA_Clinical_Trials_Tumor_Name_Standardization_using Embedding_Analysis.docx
@@ -9514,7 +9514,7 @@
           <w:highlight w:val="white"/>
           <w:rtl w:val="0"/>
         </w:rPr>
-        <w:t xml:space="preserve">Among the edit distances, Levenshtein distance outperformed both Jarro-Winkler and cosine distances or any of their implementations using AP clustering. Jarro-Winkler is effective for minor text discrepancies and common prefixes, while cosine distance relies on word frequency ("bag of words") and ignores word order. In contrast, Levenshtein distance counts the minimum edit operations needed to transform one text into another while maintaining word order and without considering prefix similarity, which likely contributed to its superior performance. Ground truth annotations for the 1,600 CTR tumor names and their standardization results are available in supplementary files S9 (WHO All Editions) and S10 (WHO 5th Edition). Standardized terms for each tumor in the CTR are reported in supplementary files S11-S14. </w:t>
+        <w:t xml:space="preserve">Among the edit distances, Levenshtein distance outperformed both Jarro-Winkler and cosine distances or any of their implementations using AP clustering. Jarro-Winkler is effective for minor text discrepancies and common prefixes, while cosine distance relies on word frequency ("bag of words") and ignores word order. In contrast, Levenshtein distance counts the minimum edit operations needed to transform one text into another while maintaining word order and without considering prefix similarity, which likely contributed to its superior performance. Ground truth annotations for the 1,600 CTR tumor names and their standardization results are available in supplementary files S10 (WHO All Editions) and S11 (WHO 5th Edition). Standardized terms for each tumor in the CTR are reported in supplementary files S12-S15. </w:t>
       </w:r>
       <w:r>
         <w:rPr>
@@ -14433,12 +14433,12 @@
           <wp:inline distB="114300" distT="114300" distL="114300" distR="114300">
             <wp:extent cx="8343900" cy="4749800"/>
             <wp:effectExtent b="0" l="0" r="0" t="0"/>
-            <wp:docPr id="5" name="image1.png"/>
+            <wp:docPr id="5" name="image3.png"/>
             <a:graphic>
               <a:graphicData uri="http://schemas.openxmlformats.org/drawingml/2006/picture">
                 <pic:pic>
                   <pic:nvPicPr>
-                    <pic:cNvPr id="0" name="image1.png"/>
+                    <pic:cNvPr id="0" name="image3.png"/>
                     <pic:cNvPicPr preferRelativeResize="0"/>
                   </pic:nvPicPr>
                   <pic:blipFill>
@@ -14538,12 +14538,12 @@
           <wp:inline distB="114300" distT="114300" distL="114300" distR="114300">
             <wp:extent cx="6005513" cy="6429375"/>
             <wp:effectExtent b="0" l="0" r="0" t="0"/>
-            <wp:docPr id="4" name="image3.png"/>
+            <wp:docPr id="4" name="image2.png"/>
             <a:graphic>
               <a:graphicData uri="http://schemas.openxmlformats.org/drawingml/2006/picture">
                 <pic:pic>
                   <pic:nvPicPr>
-                    <pic:cNvPr id="0" name="image3.png"/>
+                    <pic:cNvPr id="0" name="image2.png"/>
                     <pic:cNvPicPr preferRelativeResize="0"/>
                   </pic:nvPicPr>
                   <pic:blipFill>
@@ -14668,12 +14668,12 @@
           <wp:inline distB="114300" distT="114300" distL="114300" distR="114300">
             <wp:extent cx="8343900" cy="3479800"/>
             <wp:effectExtent b="0" l="0" r="0" t="0"/>
-            <wp:docPr id="3" name="image4.png"/>
+            <wp:docPr id="3" name="image1.png"/>
             <a:graphic>
               <a:graphicData uri="http://schemas.openxmlformats.org/drawingml/2006/picture">
                 <pic:pic>
                   <pic:nvPicPr>
-                    <pic:cNvPr id="0" name="image4.png"/>
+                    <pic:cNvPr id="0" name="image1.png"/>
                     <pic:cNvPicPr preferRelativeResize="0"/>
                   </pic:nvPicPr>
                   <pic:blipFill>
@@ -22259,12 +22259,12 @@
           <wp:inline distB="114300" distT="114300" distL="114300" distR="114300">
             <wp:extent cx="6057900" cy="5308600"/>
             <wp:effectExtent b="0" l="0" r="0" t="0"/>
-            <wp:docPr id="1" name="image2.png"/>
+            <wp:docPr id="1" name="image4.png"/>
             <a:graphic>
               <a:graphicData uri="http://schemas.openxmlformats.org/drawingml/2006/picture">
                 <pic:pic>
                   <pic:nvPicPr>
-                    <pic:cNvPr id="0" name="image2.png"/>
+                    <pic:cNvPr id="0" name="image4.png"/>
                     <pic:cNvPicPr preferRelativeResize="0"/>
                   </pic:nvPicPr>
                   <pic:blipFill>
@@ -22394,7 +22394,7 @@
           <w:b w:val="1"/>
           <w:rtl w:val="0"/>
         </w:rPr>
-        <w:t xml:space="preserve">Supplementary File S9: </w:t>
+        <w:t xml:space="preserve">Supplementary File S10: </w:t>
       </w:r>
       <w:r>
         <w:rPr>
@@ -22437,7 +22437,7 @@
           <w:b w:val="1"/>
           <w:rtl w:val="0"/>
         </w:rPr>
-        <w:t xml:space="preserve">Supplementary File S10:</w:t>
+        <w:t xml:space="preserve">Supplementary File S11:</w:t>
       </w:r>
       <w:r>
         <w:rPr>
@@ -22480,7 +22480,7 @@
           <w:b w:val="1"/>
           <w:rtl w:val="0"/>
         </w:rPr>
-        <w:t xml:space="preserve">Supplementary File S11: </w:t>
+        <w:t xml:space="preserve">Supplementary File S12: </w:t>
       </w:r>
       <w:r>
         <w:rPr>
@@ -22523,7 +22523,7 @@
           <w:b w:val="1"/>
           <w:rtl w:val="0"/>
         </w:rPr>
-        <w:t xml:space="preserve">Supplementary File S12: </w:t>
+        <w:t xml:space="preserve">Supplementary File S13: </w:t>
       </w:r>
       <w:r>
         <w:rPr>
@@ -22566,7 +22566,7 @@
           <w:b w:val="1"/>
           <w:rtl w:val="0"/>
         </w:rPr>
-        <w:t xml:space="preserve">Supplementary File S13: </w:t>
+        <w:t xml:space="preserve">Supplementary File S14: </w:t>
       </w:r>
       <w:r>
         <w:rPr>
@@ -22609,7 +22609,7 @@
           <w:b w:val="1"/>
           <w:rtl w:val="0"/>
         </w:rPr>
-        <w:t xml:space="preserve">Supplementary File S14:</w:t>
+        <w:t xml:space="preserve">Supplementary File S15:</w:t>
       </w:r>
       <w:r>
         <w:rPr>

</xml_diff>

<commit_message>
add statement on code files
</commit_message>
<xml_diff>
--- a/Paper/JAMIA_Clinical_Trials_Tumor_Name_Standardization_using Embedding_Analysis.docx
+++ b/Paper/JAMIA_Clinical_Trials_Tumor_Name_Standardization_using Embedding_Analysis.docx
@@ -1197,7 +1197,7 @@
         <w:rPr>
           <w:rtl w:val="0"/>
         </w:rPr>
-        <w:t xml:space="preserve">a zip file titled “20230822_export.zip” under the section titled “Monthly Archive of Static Copies”.  The AACT-CTTI website is updated daily with content from ClinicalTrials.gov and provides a static database at the beginning of each month. This database includes information on all registered studies in the CTR, with details about clinical trials, such as experimental design, conditions, and interventions, available in separate pipe-delimited text files within the zip file. The process for downloading the dataset used in this study is outlined in supplementary file S2.</w:t>
+        <w:t xml:space="preserve">a zip file titled “20230822_export.zip” under the section titled “Monthly Archive of Static Copies”.  The AACT-CTTI website is updated daily with content from ClinicalTrials.gov and provides a static database at the beginning of each month. This database includes information on all registered studies in the CTR, with details about clinical trials, such as experimental design, conditions, and interventions, available in separate pipe-delimited text files within the zip file. The process for downloading the dataset used in this study is outlined in supplementary file S2. The embeddings generated using Open AI, the standardized tumor names from WHO and NCIt databases and the code used to support the conclusion of this study is available in supplementary file S16.</w:t>
       </w:r>
     </w:p>
     <w:p>
@@ -14433,12 +14433,12 @@
           <wp:inline distB="114300" distT="114300" distL="114300" distR="114300">
             <wp:extent cx="8343900" cy="4749800"/>
             <wp:effectExtent b="0" l="0" r="0" t="0"/>
-            <wp:docPr id="5" name="image3.png"/>
+            <wp:docPr id="5" name="image1.png"/>
             <a:graphic>
               <a:graphicData uri="http://schemas.openxmlformats.org/drawingml/2006/picture">
                 <pic:pic>
                   <pic:nvPicPr>
-                    <pic:cNvPr id="0" name="image3.png"/>
+                    <pic:cNvPr id="0" name="image1.png"/>
                     <pic:cNvPicPr preferRelativeResize="0"/>
                   </pic:nvPicPr>
                   <pic:blipFill>
@@ -14538,12 +14538,12 @@
           <wp:inline distB="114300" distT="114300" distL="114300" distR="114300">
             <wp:extent cx="6005513" cy="6429375"/>
             <wp:effectExtent b="0" l="0" r="0" t="0"/>
-            <wp:docPr id="4" name="image2.png"/>
+            <wp:docPr id="4" name="image4.png"/>
             <a:graphic>
               <a:graphicData uri="http://schemas.openxmlformats.org/drawingml/2006/picture">
                 <pic:pic>
                   <pic:nvPicPr>
-                    <pic:cNvPr id="0" name="image2.png"/>
+                    <pic:cNvPr id="0" name="image4.png"/>
                     <pic:cNvPicPr preferRelativeResize="0"/>
                   </pic:nvPicPr>
                   <pic:blipFill>
@@ -14668,12 +14668,12 @@
           <wp:inline distB="114300" distT="114300" distL="114300" distR="114300">
             <wp:extent cx="8343900" cy="3479800"/>
             <wp:effectExtent b="0" l="0" r="0" t="0"/>
-            <wp:docPr id="3" name="image1.png"/>
+            <wp:docPr id="3" name="image5.png"/>
             <a:graphic>
               <a:graphicData uri="http://schemas.openxmlformats.org/drawingml/2006/picture">
                 <pic:pic>
                   <pic:nvPicPr>
-                    <pic:cNvPr id="0" name="image1.png"/>
+                    <pic:cNvPr id="0" name="image5.png"/>
                     <pic:cNvPicPr preferRelativeResize="0"/>
                   </pic:nvPicPr>
                   <pic:blipFill>
@@ -22259,12 +22259,12 @@
           <wp:inline distB="114300" distT="114300" distL="114300" distR="114300">
             <wp:extent cx="6057900" cy="5308600"/>
             <wp:effectExtent b="0" l="0" r="0" t="0"/>
-            <wp:docPr id="1" name="image4.png"/>
+            <wp:docPr id="1" name="image2.png"/>
             <a:graphic>
               <a:graphicData uri="http://schemas.openxmlformats.org/drawingml/2006/picture">
                 <pic:pic>
                   <pic:nvPicPr>
-                    <pic:cNvPr id="0" name="image4.png"/>
+                    <pic:cNvPr id="0" name="image2.png"/>
                     <pic:cNvPicPr preferRelativeResize="0"/>
                   </pic:nvPicPr>
                   <pic:blipFill>
@@ -22347,12 +22347,12 @@
           <wp:inline distB="114300" distT="114300" distL="114300" distR="114300">
             <wp:extent cx="6057900" cy="5029200"/>
             <wp:effectExtent b="0" l="0" r="0" t="0"/>
-            <wp:docPr id="2" name="image5.png"/>
+            <wp:docPr id="2" name="image3.png"/>
             <a:graphic>
               <a:graphicData uri="http://schemas.openxmlformats.org/drawingml/2006/picture">
                 <pic:pic>
                   <pic:nvPicPr>
-                    <pic:cNvPr id="0" name="image5.png"/>
+                    <pic:cNvPr id="0" name="image3.png"/>
                     <pic:cNvPicPr preferRelativeResize="0"/>
                   </pic:nvPicPr>
                   <pic:blipFill>
@@ -22625,6 +22625,34 @@
         <w:rPr>
           <w:rtl w:val="0"/>
         </w:rPr>
+      </w:r>
+    </w:p>
+    <w:p>
+      <w:pPr>
+        <w:ind w:left="-540" w:firstLine="0"/>
+        <w:rPr>
+          <w:b w:val="1"/>
+        </w:rPr>
+      </w:pPr>
+      <w:r>
+        <w:rPr>
+          <w:rtl w:val="0"/>
+        </w:rPr>
+      </w:r>
+    </w:p>
+    <w:p>
+      <w:pPr>
+        <w:ind w:left="-540" w:firstLine="0"/>
+        <w:rPr>
+          <w:b w:val="1"/>
+        </w:rPr>
+      </w:pPr>
+      <w:r>
+        <w:rPr>
+          <w:b w:val="1"/>
+          <w:rtl w:val="0"/>
+        </w:rPr>
+        <w:t xml:space="preserve">Supplementary File S16: CANTOS.zip</w:t>
       </w:r>
     </w:p>
     <w:p>

</xml_diff>